<commit_message>
Update colors and orgs
</commit_message>
<xml_diff>
--- a/sstevens_CV.docx
+++ b/sstevens_CV.docx
@@ -588,16 +588,48 @@
         </w:rPr>
         <w:t xml:space="preserve">2015-Present</w:t>
       </w:r>
-    </w:p>
-    <w:p>
-      <w:pPr>
-        <w:pStyle w:val="BodyText"/>
-      </w:pPr>
+      <w:r>
+        <w:br w:type="textWrapping"/>
+      </w:r>
+      <w:r>
+        <w:t xml:space="preserve">-</w:t>
+      </w:r>
+      <w:r>
+        <w:t xml:space="preserve"> </w:t>
+      </w:r>
       <w:hyperlink r:id="rId36">
         <w:r>
           <w:rPr>
             <w:rStyle w:val="Hyperlink"/>
           </w:rPr>
+          <w:t xml:space="preserve">DC Genomics Hack-a-thon Contributor</w:t>
+        </w:r>
+      </w:hyperlink>
+      <w:r>
+        <w:t xml:space="preserve"> </w:t>
+      </w:r>
+      <w:r>
+        <w:t xml:space="preserve">-</w:t>
+      </w:r>
+      <w:r>
+        <w:t xml:space="preserve"> </w:t>
+      </w:r>
+      <w:r>
+        <w:rPr>
+          <w:b/>
+        </w:rPr>
+        <w:t xml:space="preserve">Mar. 23-25, 2015</w:t>
+      </w:r>
+    </w:p>
+    <w:p>
+      <w:pPr>
+        <w:pStyle w:val="BodyText"/>
+      </w:pPr>
+      <w:hyperlink r:id="rId37">
+        <w:r>
+          <w:rPr>
+            <w:rStyle w:val="Hyperlink"/>
+          </w:rPr>
           <w:t xml:space="preserve">Computational Biology, Ecology, and Evolution (ComBEE)</w:t>
         </w:r>
       </w:hyperlink>
@@ -640,7 +672,7 @@
       <w:r>
         <w:t xml:space="preserve"> </w:t>
       </w:r>
-      <w:hyperlink r:id="rId36">
+      <w:hyperlink r:id="rId37">
         <w:r>
           <w:rPr>
             <w:rStyle w:val="Hyperlink"/>
@@ -663,7 +695,7 @@
       <w:r>
         <w:t xml:space="preserve"> </w:t>
       </w:r>
-      <w:hyperlink r:id="rId37">
+      <w:hyperlink r:id="rId38">
         <w:r>
           <w:rPr>
             <w:rStyle w:val="Hyperlink"/>
@@ -695,7 +727,7 @@
       <w:r>
         <w:t xml:space="preserve"> </w:t>
       </w:r>
-      <w:hyperlink r:id="rId38">
+      <w:hyperlink r:id="rId39">
         <w:r>
           <w:rPr>
             <w:rStyle w:val="Hyperlink"/>
@@ -717,43 +749,6 @@
           <w:b/>
         </w:rPr>
         <w:t xml:space="preserve">2015-2017</w:t>
-      </w:r>
-    </w:p>
-    <w:p>
-      <w:pPr>
-        <w:pStyle w:val="BodyText"/>
-      </w:pPr>
-      <w:hyperlink r:id="rId39">
-        <w:r>
-          <w:rPr>
-            <w:rStyle w:val="Hyperlink"/>
-          </w:rPr>
-          <w:t xml:space="preserve">Data Carpentry Genomics Hack-a-thon</w:t>
-        </w:r>
-      </w:hyperlink>
-      <w:r>
-        <w:br w:type="textWrapping"/>
-      </w:r>
-      <w:r>
-        <w:rPr>
-          <w:i/>
-        </w:rPr>
-        <w:t xml:space="preserve">Contributor</w:t>
-      </w:r>
-      <w:r>
-        <w:t xml:space="preserve"> </w:t>
-      </w:r>
-      <w:r>
-        <w:t xml:space="preserve">-</w:t>
-      </w:r>
-      <w:r>
-        <w:t xml:space="preserve"> </w:t>
-      </w:r>
-      <w:r>
-        <w:rPr>
-          <w:b/>
-        </w:rPr>
-        <w:t xml:space="preserve">Mar. 23-25, 2015</w:t>
       </w:r>
     </w:p>
     <w:p>
@@ -2012,7 +2007,7 @@
     </w:lvl>
   </w:abstractNum>
   <w:abstractNum w:abstractNumId="990">
-    <w:nsid w:val="24e1e51e"/>
+    <w:nsid w:val="34146562"/>
     <w:multiLevelType w:val="multilevel"/>
     <w:lvl w:ilvl="0">
       <w:numFmt w:val="bullet"/>

</xml_diff>